<commit_message>
creation de hadoop et deplacement de fichiers purchsase dans le répertoire input
</commit_message>
<xml_diff>
--- a/9. Hadoop-Spark/Etape A suivre.docx
+++ b/9. Hadoop-Spark/Etape A suivre.docx
@@ -57,6 +57,9 @@
     <w:p>
       <w:pPr>
         <w:ind w:firstLine="708"/>
+        <w:rPr>
+          <w:lang w:val="en-US"/>
+        </w:rPr>
       </w:pPr>
       <w:r>
         <w:t xml:space="preserve">  </w:t>
@@ -64,21 +67,39 @@
       <w:r>
         <w:tab/>
       </w:r>
+      <w:r>
+        <w:rPr>
+          <w:lang w:val="en-US"/>
+        </w:rPr>
+        <w:t xml:space="preserve">docker pull </w:t>
+      </w:r>
+      <w:proofErr w:type="spellStart"/>
+      <w:r>
+        <w:rPr>
+          <w:lang w:val="en-US"/>
+        </w:rPr>
+        <w:t>liliasfaxi</w:t>
+      </w:r>
+      <w:proofErr w:type="spellEnd"/>
+      <w:r>
+        <w:rPr>
+          <w:lang w:val="en-US"/>
+        </w:rPr>
+        <w:t>/spark-</w:t>
+      </w:r>
       <w:proofErr w:type="gramStart"/>
       <w:r>
-        <w:t>docker</w:t>
+        <w:rPr>
+          <w:lang w:val="en-US"/>
+        </w:rPr>
+        <w:t>hadoop:hv</w:t>
       </w:r>
       <w:proofErr w:type="gramEnd"/>
       <w:r>
-        <w:t xml:space="preserve"> pull </w:t>
-      </w:r>
-      <w:proofErr w:type="spellStart"/>
-      <w:r>
-        <w:t>liliasfaxi</w:t>
-      </w:r>
-      <w:proofErr w:type="spellEnd"/>
-      <w:r>
-        <w:t>/spark-hadoop:hv-2.7.2</w:t>
+        <w:rPr>
+          <w:lang w:val="en-US"/>
+        </w:rPr>
+        <w:t>-2.7.2</w:t>
       </w:r>
     </w:p>
     <w:p>
@@ -86,6 +107,9 @@
         <w:ind w:firstLine="708"/>
       </w:pPr>
       <w:r>
+        <w:rPr>
+          <w:noProof/>
+        </w:rPr>
         <w:drawing>
           <wp:inline distT="0" distB="0" distL="0" distR="0" wp14:anchorId="745C7975" wp14:editId="5F990628">
             <wp:extent cx="5760720" cy="2095500"/>
@@ -258,56 +282,150 @@
         <w:rPr>
           <w:lang w:val="en-US"/>
         </w:rPr>
+        <w:t xml:space="preserve">-2.7.2 </w:t>
+      </w:r>
+    </w:p>
+    <w:p>
+      <w:pPr>
+        <w:ind w:left="705"/>
+        <w:rPr>
+          <w:lang w:val="en-US"/>
+        </w:rPr>
+      </w:pPr>
+      <w:r>
+        <w:rPr>
+          <w:lang w:val="en-US"/>
+        </w:rPr>
+        <w:t>docker run -</w:t>
+      </w:r>
+      <w:proofErr w:type="spellStart"/>
+      <w:r>
+        <w:rPr>
+          <w:lang w:val="en-US"/>
+        </w:rPr>
+        <w:t>itd</w:t>
+      </w:r>
+      <w:proofErr w:type="spellEnd"/>
+      <w:r>
+        <w:rPr>
+          <w:lang w:val="en-US"/>
+        </w:rPr>
+        <w:t xml:space="preserve"> -p 8040:8042 --net=</w:t>
+      </w:r>
+      <w:proofErr w:type="spellStart"/>
+      <w:r>
+        <w:rPr>
+          <w:lang w:val="en-US"/>
+        </w:rPr>
+        <w:t>hadoop</w:t>
+      </w:r>
+      <w:proofErr w:type="spellEnd"/>
+      <w:r>
+        <w:rPr>
+          <w:lang w:val="en-US"/>
+        </w:rPr>
+        <w:t xml:space="preserve"> --name hadoop-slave1 --hostname hadoop-slave1 </w:t>
+      </w:r>
+      <w:proofErr w:type="spellStart"/>
+      <w:r>
+        <w:rPr>
+          <w:lang w:val="en-US"/>
+        </w:rPr>
+        <w:t>liliasfaxi</w:t>
+      </w:r>
+      <w:proofErr w:type="spellEnd"/>
+      <w:r>
+        <w:rPr>
+          <w:lang w:val="en-US"/>
+        </w:rPr>
+        <w:t xml:space="preserve"> </w:t>
+      </w:r>
+      <w:r>
+        <w:rPr>
+          <w:lang w:val="en-US"/>
+        </w:rPr>
+        <w:t>/spark-</w:t>
+      </w:r>
+      <w:proofErr w:type="gramStart"/>
+      <w:r>
+        <w:rPr>
+          <w:lang w:val="en-US"/>
+        </w:rPr>
+        <w:t>hadoop:hv</w:t>
+      </w:r>
+      <w:proofErr w:type="gramEnd"/>
+      <w:r>
+        <w:rPr>
+          <w:lang w:val="en-US"/>
+        </w:rPr>
         <w:t>-2.7.2</w:t>
       </w:r>
+    </w:p>
+    <w:p>
+      <w:pPr>
+        <w:ind w:left="705"/>
+        <w:rPr>
+          <w:lang w:val="en-US"/>
+        </w:rPr>
+      </w:pPr>
+      <w:r>
+        <w:rPr>
+          <w:lang w:val="en-US"/>
+        </w:rPr>
+        <w:t>docker run -</w:t>
+      </w:r>
+      <w:proofErr w:type="spellStart"/>
+      <w:r>
+        <w:rPr>
+          <w:lang w:val="en-US"/>
+        </w:rPr>
+        <w:t>itd</w:t>
+      </w:r>
+      <w:proofErr w:type="spellEnd"/>
+      <w:r>
+        <w:rPr>
+          <w:lang w:val="en-US"/>
+        </w:rPr>
+        <w:t xml:space="preserve"> -p 804</w:t>
+      </w:r>
+      <w:r>
+        <w:rPr>
+          <w:lang w:val="en-US"/>
+        </w:rPr>
+        <w:t>1</w:t>
+      </w:r>
+      <w:r>
+        <w:rPr>
+          <w:lang w:val="en-US"/>
+        </w:rPr>
+        <w:t>:8042 --net=</w:t>
+      </w:r>
+      <w:proofErr w:type="spellStart"/>
+      <w:r>
+        <w:rPr>
+          <w:lang w:val="en-US"/>
+        </w:rPr>
+        <w:t>hadoop</w:t>
+      </w:r>
+      <w:proofErr w:type="spellEnd"/>
+      <w:r>
+        <w:rPr>
+          <w:lang w:val="en-US"/>
+        </w:rPr>
+        <w:t xml:space="preserve"> --name hadoop-slave1 --hostname hadoop-slave</w:t>
+      </w:r>
+      <w:r>
+        <w:rPr>
+          <w:lang w:val="en-US"/>
+        </w:rPr>
+        <w:t>2</w:t>
+      </w:r>
       <w:r>
         <w:rPr>
           <w:lang w:val="en-US"/>
         </w:rPr>
         <w:t xml:space="preserve"> </w:t>
       </w:r>
-    </w:p>
-    <w:p>
-      <w:pPr>
-        <w:ind w:left="705"/>
-        <w:rPr>
-          <w:lang w:val="en-US"/>
-        </w:rPr>
-      </w:pPr>
-      <w:r>
-        <w:rPr>
-          <w:lang w:val="en-US"/>
-        </w:rPr>
-        <w:t>docker run -</w:t>
-      </w:r>
-      <w:proofErr w:type="spellStart"/>
-      <w:r>
-        <w:rPr>
-          <w:lang w:val="en-US"/>
-        </w:rPr>
-        <w:t>itd</w:t>
-      </w:r>
-      <w:proofErr w:type="spellEnd"/>
-      <w:r>
-        <w:rPr>
-          <w:lang w:val="en-US"/>
-        </w:rPr>
-        <w:t xml:space="preserve"> -p 8040:8042 --net=</w:t>
-      </w:r>
-      <w:proofErr w:type="spellStart"/>
-      <w:r>
-        <w:rPr>
-          <w:lang w:val="en-US"/>
-        </w:rPr>
-        <w:t>hadoop</w:t>
-      </w:r>
-      <w:proofErr w:type="spellEnd"/>
-      <w:r>
-        <w:rPr>
-          <w:lang w:val="en-US"/>
-        </w:rPr>
-        <w:t xml:space="preserve"> --name hadoop-slave1 --hostname hadoop-slave1 </w:t>
-      </w:r>
       <w:proofErr w:type="spellStart"/>
       <w:r>
         <w:rPr>
@@ -320,113 +438,7 @@
         <w:rPr>
           <w:lang w:val="en-US"/>
         </w:rPr>
-        <w:t xml:space="preserve"> </w:t>
-      </w:r>
-      <w:r>
-        <w:rPr>
-          <w:lang w:val="en-US"/>
-        </w:rPr>
-        <w:t>/spark-</w:t>
-      </w:r>
-      <w:proofErr w:type="gramStart"/>
-      <w:r>
-        <w:rPr>
-          <w:lang w:val="en-US"/>
-        </w:rPr>
-        <w:t>hadoop:hv</w:t>
-      </w:r>
-      <w:proofErr w:type="gramEnd"/>
-      <w:r>
-        <w:rPr>
-          <w:lang w:val="en-US"/>
-        </w:rPr>
-        <w:t>-2.7.2</w:t>
-      </w:r>
-    </w:p>
-    <w:p>
-      <w:pPr>
-        <w:ind w:left="705"/>
-        <w:rPr>
-          <w:lang w:val="en-US"/>
-        </w:rPr>
-      </w:pPr>
-      <w:r>
-        <w:rPr>
-          <w:lang w:val="en-US"/>
-        </w:rPr>
-        <w:t>docker run -</w:t>
-      </w:r>
-      <w:proofErr w:type="spellStart"/>
-      <w:r>
-        <w:rPr>
-          <w:lang w:val="en-US"/>
-        </w:rPr>
-        <w:t>itd</w:t>
-      </w:r>
-      <w:proofErr w:type="spellEnd"/>
-      <w:r>
-        <w:rPr>
-          <w:lang w:val="en-US"/>
-        </w:rPr>
-        <w:t xml:space="preserve"> -p 804</w:t>
-      </w:r>
-      <w:r>
-        <w:rPr>
-          <w:lang w:val="en-US"/>
-        </w:rPr>
-        <w:t>1</w:t>
-      </w:r>
-      <w:r>
-        <w:rPr>
-          <w:lang w:val="en-US"/>
-        </w:rPr>
-        <w:t>:8042 --net=</w:t>
-      </w:r>
-      <w:proofErr w:type="spellStart"/>
-      <w:r>
-        <w:rPr>
-          <w:lang w:val="en-US"/>
-        </w:rPr>
-        <w:t>hadoop</w:t>
-      </w:r>
-      <w:proofErr w:type="spellEnd"/>
-      <w:r>
-        <w:rPr>
-          <w:lang w:val="en-US"/>
-        </w:rPr>
-        <w:t xml:space="preserve"> --name hadoop-slave1 --hostname hadoop-slave</w:t>
-      </w:r>
-      <w:r>
-        <w:rPr>
-          <w:lang w:val="en-US"/>
-        </w:rPr>
-        <w:t>2</w:t>
-      </w:r>
-      <w:r>
-        <w:rPr>
-          <w:lang w:val="en-US"/>
-        </w:rPr>
-        <w:t xml:space="preserve"> </w:t>
-      </w:r>
-      <w:proofErr w:type="spellStart"/>
-      <w:r>
-        <w:rPr>
-          <w:lang w:val="en-US"/>
-        </w:rPr>
-        <w:t>liliasfaxi</w:t>
-      </w:r>
-      <w:proofErr w:type="spellEnd"/>
-      <w:r>
-        <w:rPr>
-          <w:lang w:val="en-US"/>
-        </w:rPr>
-        <w:t xml:space="preserve"> </w:t>
-      </w:r>
-      <w:r>
-        <w:rPr>
-          <w:lang w:val="en-US"/>
-        </w:rPr>
-        <w:t>/spark-</w:t>
+        <w:t xml:space="preserve"> /spark-</w:t>
       </w:r>
       <w:proofErr w:type="gramStart"/>
       <w:r>
@@ -785,6 +797,130 @@
         </w:drawing>
       </w:r>
     </w:p>
+    <w:p/>
+    <w:p>
+      <w:pPr>
+        <w:pStyle w:val="Paragraphedeliste"/>
+        <w:numPr>
+          <w:ilvl w:val="0"/>
+          <w:numId w:val="1"/>
+        </w:numPr>
+      </w:pPr>
+      <w:r>
+        <w:t xml:space="preserve">Après avoir lancé le </w:t>
+      </w:r>
+      <w:proofErr w:type="spellStart"/>
+      <w:r>
+        <w:t>contenaire</w:t>
+      </w:r>
+      <w:proofErr w:type="spellEnd"/>
+      <w:r>
+        <w:t xml:space="preserve"> master, on va créer un répertoire input ou on va stocker notre fichier d’entrée et de déplacer le fichier purchases.txt avec cette commande : </w:t>
+      </w:r>
+    </w:p>
+    <w:p>
+      <w:pPr>
+        <w:ind w:left="720" w:firstLine="696"/>
+        <w:rPr>
+          <w:lang w:val="en-US"/>
+        </w:rPr>
+      </w:pPr>
+      <w:r>
+        <w:t xml:space="preserve">  </w:t>
+      </w:r>
+      <w:proofErr w:type="spellStart"/>
+      <w:r>
+        <w:rPr>
+          <w:lang w:val="en-US"/>
+        </w:rPr>
+        <w:t>hadoop</w:t>
+      </w:r>
+      <w:proofErr w:type="spellEnd"/>
+      <w:r>
+        <w:rPr>
+          <w:lang w:val="en-US"/>
+        </w:rPr>
+        <w:t xml:space="preserve"> fs –put purchases.txt </w:t>
+      </w:r>
+      <w:proofErr w:type="gramStart"/>
+      <w:r>
+        <w:rPr>
+          <w:lang w:val="en-US"/>
+        </w:rPr>
+        <w:t>input</w:t>
+      </w:r>
+      <w:proofErr w:type="gramEnd"/>
+    </w:p>
+    <w:p>
+      <w:r>
+        <w:rPr>
+          <w:lang w:val="en-US"/>
+        </w:rPr>
+        <w:tab/>
+      </w:r>
+      <w:r>
+        <w:t>On peut voir le fichier a</w:t>
+      </w:r>
+      <w:r>
+        <w:t xml:space="preserve"> été bien déplacé </w:t>
+      </w:r>
+      <w:proofErr w:type="gramStart"/>
+      <w:r>
+        <w:t>on</w:t>
+      </w:r>
+      <w:proofErr w:type="gramEnd"/>
+      <w:r>
+        <w:t xml:space="preserve"> affichant les dernier ligne de notre fichier comme cela : </w:t>
+      </w:r>
+    </w:p>
+    <w:p>
+      <w:r>
+        <w:rPr>
+          <w:noProof/>
+        </w:rPr>
+        <w:drawing>
+          <wp:inline distT="0" distB="0" distL="0" distR="0" wp14:anchorId="42588024" wp14:editId="668D9AA4">
+            <wp:extent cx="5760720" cy="2695575"/>
+            <wp:effectExtent l="0" t="0" r="0" b="9525"/>
+            <wp:docPr id="1286019731" name="Image 1" descr="Une image contenant texte, capture d’écran, menu, noir et blanc&#10;&#10;Description générée automatiquement"/>
+            <wp:cNvGraphicFramePr>
+              <a:graphicFrameLocks xmlns:a="http://schemas.openxmlformats.org/drawingml/2006/main" noChangeAspect="1"/>
+            </wp:cNvGraphicFramePr>
+            <a:graphic xmlns:a="http://schemas.openxmlformats.org/drawingml/2006/main">
+              <a:graphicData uri="http://schemas.openxmlformats.org/drawingml/2006/picture">
+                <pic:pic xmlns:pic="http://schemas.openxmlformats.org/drawingml/2006/picture">
+                  <pic:nvPicPr>
+                    <pic:cNvPr id="1286019731" name="Image 1" descr="Une image contenant texte, capture d’écran, menu, noir et blanc&#10;&#10;Description générée automatiquement"/>
+                    <pic:cNvPicPr/>
+                  </pic:nvPicPr>
+                  <pic:blipFill>
+                    <a:blip r:embed="rId9">
+                      <a:extLst>
+                        <a:ext uri="{28A0092B-C50C-407E-A947-70E740481C1C}">
+                          <a14:useLocalDpi xmlns:a14="http://schemas.microsoft.com/office/drawing/2010/main" val="0"/>
+                        </a:ext>
+                      </a:extLst>
+                    </a:blip>
+                    <a:stretch>
+                      <a:fillRect/>
+                    </a:stretch>
+                  </pic:blipFill>
+                  <pic:spPr>
+                    <a:xfrm>
+                      <a:off x="0" y="0"/>
+                      <a:ext cx="5760720" cy="2695575"/>
+                    </a:xfrm>
+                    <a:prstGeom prst="rect">
+                      <a:avLst/>
+                    </a:prstGeom>
+                  </pic:spPr>
+                </pic:pic>
+              </a:graphicData>
+            </a:graphic>
+          </wp:inline>
+        </w:drawing>
+      </w:r>
+    </w:p>
     <w:sectPr>
       <w:pgSz w:w="11906" w:h="16838"/>
       <w:pgMar w:top="1417" w:right="1417" w:bottom="1417" w:left="1417" w:header="708" w:footer="708" w:gutter="0"/>
@@ -813,7 +949,7 @@
         <w:rFonts w:hint="default"/>
       </w:rPr>
     </w:lvl>
-    <w:lvl w:ilvl="1" w:tplc="040C0019" w:tentative="1">
+    <w:lvl w:ilvl="1" w:tplc="040C0019">
       <w:start w:val="1"/>
       <w:numFmt w:val="lowerLetter"/>
       <w:lvlText w:val="%2."/>

</xml_diff>